<commit_message>
fix lab01 and lab02 report
</commit_message>
<xml_diff>
--- a/labs/lab01/report/Л01_Азарцова_отчет.docx
+++ b/labs/lab01/report/Л01_Азарцова_отчет.docx
@@ -45,13 +45,13 @@
         <w:t xml:space="preserve"> </w:t>
       </w:r>
       <w:r>
-        <w:t xml:space="preserve">Архитектура</w:t>
+        <w:t xml:space="preserve">Операционные</w:t>
       </w:r>
       <w:r>
         <w:t xml:space="preserve"> </w:t>
       </w:r>
       <w:r>
-        <w:t xml:space="preserve">Компьютера</w:t>
+        <w:t xml:space="preserve">Системы</w:t>
       </w:r>
     </w:p>
     <w:p>

</xml_diff>